<commit_message>
organize lore notes in word doc and remove excessive yellowish grey tinge to middle gradient portion
</commit_message>
<xml_diff>
--- a/word-docs/target-about.docx
+++ b/word-docs/target-about.docx
@@ -4,21 +4,12 @@
   <w:body>
     <w:p>
       <w:r>
-        <w:t>Target about (you can add your lore and trivia drafts here)</w:t>
-      </w:r>
-    </w:p>
-    <w:p/>
-    <w:p>
-      <w:r>
-        <w:t>LORE PAGE TRIVIA DRAFT</w:t>
-      </w:r>
-      <w:r>
-        <w:t xml:space="preserve"> (ORGANIZE THIS LIST STILL)</w:t>
-      </w:r>
-    </w:p>
-    <w:p>
-      <w:r>
-        <w:t xml:space="preserve">The working title was always Target from day one, but I </w:t>
+        <w:t>lore</w:t>
+      </w:r>
+    </w:p>
+    <w:p>
+      <w:r>
+        <w:t xml:space="preserve">The working title was Target from day one, but I </w:t>
       </w:r>
       <w:r>
         <w:t>also considered</w:t>
@@ -29,7 +20,6 @@
       <w:r>
         <w:t xml:space="preserve"> </w:t>
       </w:r>
-      <w:proofErr w:type="spellStart"/>
       <w:r>
         <w:t>t</w:t>
       </w:r>
@@ -39,7 +29,6 @@
       <w:r>
         <w:t>irak</w:t>
       </w:r>
-      <w:proofErr w:type="spellEnd"/>
       <w:r>
         <w:t>’</w:t>
       </w:r>
@@ -49,256 +38,227 @@
       <w:r>
         <w:t>(</w:t>
       </w:r>
-      <w:proofErr w:type="spellStart"/>
       <w:r>
         <w:t>թիրախ</w:t>
       </w:r>
-      <w:proofErr w:type="spellEnd"/>
-      <w:r>
-        <w:t>).</w:t>
+      <w:r>
+        <w:t xml:space="preserve">) </w:t>
+      </w:r>
+      <w:r>
+        <w:t>for a bit</w:t>
+      </w:r>
+      <w:r>
+        <w:t>.</w:t>
       </w:r>
       <w:r>
         <w:t xml:space="preserve"> </w:t>
       </w:r>
-      <w:r>
-        <w:t>for a bit</w:t>
+    </w:p>
+    <w:p>
+      <w:r>
+        <w:t xml:space="preserve">Inspiration was pulled from gent1satan’s original </w:t>
+      </w:r>
+      <w:r>
+        <w:t>SOAD</w:t>
+      </w:r>
+      <w:r>
+        <w:t xml:space="preserve"> comic</w:t>
+      </w:r>
+      <w:r>
+        <w:t xml:space="preserve"> </w:t>
+      </w:r>
+      <w:r>
+        <w:t>“</w:t>
+      </w:r>
+      <w:r>
+        <w:t>Toxicity</w:t>
+      </w:r>
+      <w:r>
+        <w:t>”</w:t>
+      </w:r>
+      <w:r>
+        <w:t xml:space="preserve">, the Saw franchise, and Tank Girl. </w:t>
+      </w:r>
+    </w:p>
+    <w:p>
+      <w:r>
+        <w:t>I tried to borrow elements from the original comic (LINK FIRST PAGE) including scorpions, Serj’s 81 marking, blind eye and outfit, Daron’s hairstyle, Shavo’s outfit, and John’s scar</w:t>
+      </w:r>
+      <w:r>
+        <w:t xml:space="preserve"> and bandages</w:t>
+      </w:r>
+      <w:r>
+        <w:t xml:space="preserve">. </w:t>
+      </w:r>
+    </w:p>
+    <w:p>
+      <w:r>
+        <w:t xml:space="preserve">I </w:t>
+      </w:r>
+      <w:r>
+        <w:t>messaged</w:t>
+      </w:r>
+      <w:r>
+        <w:t xml:space="preserve"> gent1esatan </w:t>
+      </w:r>
+      <w:r>
+        <w:t xml:space="preserve">asking them </w:t>
+      </w:r>
+      <w:r>
+        <w:t>to pick a random number from 1-100</w:t>
+      </w:r>
+      <w:r>
+        <w:t xml:space="preserve"> to use for my story</w:t>
+      </w:r>
+      <w:r>
+        <w:t xml:space="preserve">. </w:t>
+      </w:r>
+      <w:r>
+        <w:t>The number 48 was chosen,</w:t>
+      </w:r>
+      <w:r>
+        <w:t xml:space="preserve"> but I </w:t>
+      </w:r>
+      <w:r>
+        <w:t>tweaked</w:t>
+      </w:r>
+      <w:r>
+        <w:t xml:space="preserve"> it to 47 so</w:t>
+      </w:r>
+      <w:r>
+        <w:t xml:space="preserve"> the 8 wouldn’t repeat</w:t>
+      </w:r>
+      <w:r>
+        <w:t xml:space="preserve"> with the already established 81.</w:t>
+      </w:r>
+    </w:p>
+    <w:p>
+      <w:r>
+        <w:t xml:space="preserve">Thanks to my research on Joshua trees, this story takes place in the </w:t>
+      </w:r>
+      <w:r>
+        <w:t>Mojave Desert</w:t>
       </w:r>
       <w:r>
         <w:t>.</w:t>
       </w:r>
       <w:r>
-        <w:t xml:space="preserve"> </w:t>
-      </w:r>
-    </w:p>
-    <w:p>
-      <w:r>
-        <w:t xml:space="preserve">Shavo’s outfit design and overall vibe was inspired by </w:t>
-      </w:r>
-      <w:r>
-        <w:t>Tank Girl.</w:t>
-      </w:r>
-    </w:p>
-    <w:p>
-      <w:r>
-        <w:t xml:space="preserve">Thanks to my research on Joshua trees, this story takes place in the </w:t>
-      </w:r>
-      <w:r>
-        <w:t>Mojave Desert</w:t>
-      </w:r>
-      <w:r>
-        <w:t>.</w:t>
-      </w:r>
-    </w:p>
-    <w:p>
-      <w:r>
-        <w:t>Halfway through the story, my first 0.3 pen “</w:t>
-      </w:r>
-      <w:proofErr w:type="spellStart"/>
-      <w:r>
-        <w:t>flatspotted</w:t>
-      </w:r>
-      <w:proofErr w:type="spellEnd"/>
-      <w:r>
-        <w:t xml:space="preserve">” forcing me to </w:t>
+        <w:t xml:space="preserve"> (LINK)</w:t>
+      </w:r>
+    </w:p>
+    <w:p>
+      <w:r>
+        <w:t xml:space="preserve">Shavo’s outfit and overall vibe was inspired by </w:t>
+      </w:r>
+      <w:r>
+        <w:t>Jamie Hewlett</w:t>
+      </w:r>
+      <w:r>
+        <w:t>’s version of Tank Girl. (LINK)</w:t>
+      </w:r>
+    </w:p>
+    <w:p>
+      <w:r>
+        <w:t xml:space="preserve">The tank I drew is an </w:t>
+      </w:r>
+      <w:r>
+        <w:t>FV433 Abbot Tank</w:t>
+      </w:r>
+      <w:r>
+        <w:t xml:space="preserve"> (LINK) pulled from Google images because </w:t>
+      </w:r>
+      <w:r>
+        <w:t>look how much fun they’re having.</w:t>
+      </w:r>
+    </w:p>
+    <w:p>
+      <w:r>
+        <w:t>Shavo’s garage/shack in the original Toxicity comic was modified into an underground bunker.</w:t>
+      </w:r>
+      <w:r>
+        <w:t xml:space="preserve"> (LINK)</w:t>
+      </w:r>
+    </w:p>
+    <w:p>
+      <w:r>
+        <w:t>The bomb collar</w:t>
+      </w:r>
+      <w:r>
+        <w:t>s used in the game</w:t>
+      </w:r>
+      <w:r>
+        <w:t xml:space="preserve"> w</w:t>
+      </w:r>
+      <w:r>
+        <w:t>ere</w:t>
+      </w:r>
+      <w:r>
+        <w:t xml:space="preserve"> directly inspired Lynn’s shotgun collar (LINK) </w:t>
+      </w:r>
+      <w:r>
+        <w:t>from</w:t>
+      </w:r>
+      <w:r>
+        <w:t xml:space="preserve"> Saw 3.</w:t>
+      </w:r>
+    </w:p>
+    <w:p>
+      <w:r>
+        <w:t>The comic took exactly one month to complete from initial conception to final inking and touch-ups (9.30.24-10.30.24).</w:t>
+      </w:r>
+    </w:p>
+    <w:p>
+      <w:r>
+        <w:t xml:space="preserve">The entire general plot was developed in a day and then only slightly reworked and improvised. </w:t>
+      </w:r>
+    </w:p>
+    <w:p>
+      <w:r>
+        <w:t>Two rounds of character outfit reference sheets were made and kept on hand while drawing to maintain design consistency.</w:t>
+      </w:r>
+    </w:p>
+    <w:p>
+      <w:r>
+        <w:t>I listened to nothing but TOOL while drawing the pages (mainly Fear Inoculum and A</w:t>
+      </w:r>
+      <w:r>
+        <w:t>enima</w:t>
+      </w:r>
+      <w:r>
+        <w:t xml:space="preserve">) and inked to Black Sabbath. </w:t>
+      </w:r>
+    </w:p>
+    <w:p>
+      <w:r>
+        <w:t>The blue shirt was originally intended to be a much lighter cyan color (LINK) with a small pattern on it</w:t>
+      </w:r>
+      <w:r>
+        <w:t>,</w:t>
+      </w:r>
+      <w:r>
+        <w:t xml:space="preserve"> but I</w:t>
+      </w:r>
+      <w:r>
+        <w:t xml:space="preserve"> reluctantly</w:t>
+      </w:r>
+      <w:r>
+        <w:t xml:space="preserve"> settled for my turquoise G2 pen shade.</w:t>
+      </w:r>
+    </w:p>
+    <w:p>
+      <w:r>
+        <w:t xml:space="preserve">Halfway through the story, my first 0.3 pen “flatspotted” forcing me to </w:t>
       </w:r>
       <w:r>
         <w:t>break in a second pen to finish the last 10 pages.</w:t>
       </w:r>
-    </w:p>
-    <w:p>
-      <w:r>
-        <w:t xml:space="preserve">The comic took </w:t>
-      </w:r>
-      <w:r>
-        <w:t>exactly one month</w:t>
-      </w:r>
-      <w:r>
-        <w:t xml:space="preserve"> to complete from </w:t>
-      </w:r>
-      <w:r>
-        <w:t>initial</w:t>
-      </w:r>
-      <w:r>
-        <w:t xml:space="preserve"> conception to final inking and touch-ups </w:t>
-      </w:r>
-      <w:r>
-        <w:t>(9.30.24-10.30.24).</w:t>
-      </w:r>
-    </w:p>
-    <w:p>
-      <w:r>
-        <w:t>I listened to nothing but TOOL while drawing the pages (</w:t>
-      </w:r>
-      <w:r>
-        <w:t>mainly Fear Inoculum</w:t>
-      </w:r>
-      <w:r>
-        <w:t xml:space="preserve"> and</w:t>
-      </w:r>
-      <w:r>
-        <w:t xml:space="preserve"> </w:t>
-      </w:r>
-      <w:proofErr w:type="spellStart"/>
-      <w:r>
-        <w:t>A</w:t>
-      </w:r>
-      <w:r>
-        <w:t>enima</w:t>
-      </w:r>
-      <w:proofErr w:type="spellEnd"/>
-      <w:r>
-        <w:t>) and inked to Black Sabbath</w:t>
-      </w:r>
-      <w:r>
-        <w:t xml:space="preserve">. </w:t>
-      </w:r>
-    </w:p>
-    <w:p>
-      <w:r>
-        <w:t xml:space="preserve">Inspiration was pulled from gent1satan’s original Toxicity SOAD comic, the Saw franchise, Mad Max, and Tank Girl. </w:t>
-      </w:r>
-    </w:p>
-    <w:p>
-      <w:r>
-        <w:t xml:space="preserve">The </w:t>
-      </w:r>
-      <w:r>
-        <w:t>entire general plot</w:t>
-      </w:r>
-      <w:r>
-        <w:t xml:space="preserve"> was developed in a day and then</w:t>
-      </w:r>
-      <w:r>
-        <w:t xml:space="preserve"> only</w:t>
-      </w:r>
-      <w:r>
-        <w:t xml:space="preserve"> slightly reworked</w:t>
-      </w:r>
-      <w:r>
-        <w:t xml:space="preserve"> and improvised</w:t>
-      </w:r>
-      <w:r>
-        <w:t xml:space="preserve">. </w:t>
-      </w:r>
-    </w:p>
-    <w:p>
-      <w:r>
-        <w:t xml:space="preserve">Two rounds of character </w:t>
-      </w:r>
-      <w:r>
-        <w:t xml:space="preserve">outfit </w:t>
-      </w:r>
-      <w:r>
-        <w:t xml:space="preserve">reference sheets </w:t>
-      </w:r>
-      <w:r>
-        <w:t>were made and kept on hand while</w:t>
-      </w:r>
-      <w:r>
-        <w:t xml:space="preserve"> drawing to maintain design consistency.</w:t>
-      </w:r>
-    </w:p>
-    <w:p>
-      <w:r>
-        <w:t xml:space="preserve">I tried to </w:t>
-      </w:r>
-      <w:r>
-        <w:t xml:space="preserve">borrow elements from the original comic (LINK FIRST PAGE) </w:t>
-      </w:r>
-      <w:r>
-        <w:t xml:space="preserve">including </w:t>
-      </w:r>
-      <w:r>
-        <w:t xml:space="preserve">scorpions, </w:t>
-      </w:r>
-      <w:r>
-        <w:t>Serj’s 81 marking, blind eye</w:t>
-      </w:r>
-      <w:r>
-        <w:t xml:space="preserve"> and outfit</w:t>
-      </w:r>
-      <w:r>
-        <w:t xml:space="preserve">, Daron’s hairstyle, Shavo’s </w:t>
-      </w:r>
-      <w:r>
-        <w:t>outfit</w:t>
-      </w:r>
-      <w:r>
-        <w:t xml:space="preserve">, </w:t>
-      </w:r>
-      <w:r>
-        <w:t xml:space="preserve">and </w:t>
-      </w:r>
-      <w:r>
-        <w:t>John’s scar</w:t>
-      </w:r>
-      <w:r>
-        <w:t>.</w:t>
-      </w:r>
-      <w:r>
-        <w:t xml:space="preserve"> </w:t>
-      </w:r>
-    </w:p>
-    <w:p>
-      <w:r>
-        <w:t xml:space="preserve">I asked </w:t>
-      </w:r>
-      <w:r>
-        <w:t xml:space="preserve">gent1esatan </w:t>
-      </w:r>
-      <w:r>
-        <w:t xml:space="preserve">to pick a random number from 1-100. They </w:t>
-      </w:r>
-      <w:r>
-        <w:t xml:space="preserve">provided the random number 48 for me to </w:t>
-      </w:r>
-      <w:r>
-        <w:t>use,</w:t>
-      </w:r>
-      <w:r>
-        <w:t xml:space="preserve"> but I changed it to 47 so it wouldn’t clash with the</w:t>
-      </w:r>
-      <w:r>
-        <w:t xml:space="preserve"> already established</w:t>
-      </w:r>
-      <w:r>
-        <w:t xml:space="preserve"> 81</w:t>
-      </w:r>
-      <w:r>
-        <w:t>.</w:t>
-      </w:r>
-    </w:p>
-    <w:p>
-      <w:r>
-        <w:t xml:space="preserve">The </w:t>
-      </w:r>
-      <w:r>
-        <w:t xml:space="preserve">bomb collar was directly inspired </w:t>
-      </w:r>
-      <w:r>
-        <w:t>Lynn’s shotgun collar (LINK) in Saw 3.</w:t>
-      </w:r>
-    </w:p>
-    <w:p>
-      <w:r>
-        <w:t xml:space="preserve">Unlike Third Eye, mistakes were patched over </w:t>
-      </w:r>
-      <w:r>
-        <w:t>with</w:t>
-      </w:r>
-      <w:r>
-        <w:t xml:space="preserve"> small pieces of envelope stickies.</w:t>
-      </w:r>
-    </w:p>
-    <w:p>
-      <w:r>
-        <w:t>Shavo’s garage/shack in the original</w:t>
-      </w:r>
-      <w:r>
-        <w:t xml:space="preserve"> Toxicity comic</w:t>
-      </w:r>
-      <w:r>
-        <w:t xml:space="preserve"> was modified into an underground bunker</w:t>
+      <w:r>
+        <w:t xml:space="preserve"> This pen also died by the end of inking.</w:t>
+      </w:r>
+    </w:p>
+    <w:p>
+      <w:r>
+        <w:t>Unlike Third Eye, mistakes were patched over with small pieces of envelope stickies</w:t>
       </w:r>
       <w:r>
         <w:t>.</w:t>
@@ -316,52 +276,25 @@
           <w:b/>
           <w:bCs/>
         </w:rPr>
-        <w:t xml:space="preserve">STORY </w:t>
-      </w:r>
-      <w:r>
-        <w:rPr>
-          <w:b/>
-          <w:bCs/>
-        </w:rPr>
-        <w:t xml:space="preserve">/ PLOT </w:t>
-      </w:r>
-      <w:r>
-        <w:rPr>
-          <w:b/>
-          <w:bCs/>
-        </w:rPr>
-        <w:t>TRIVIA STUFFFFF</w:t>
-      </w:r>
-      <w:r>
-        <w:rPr>
-          <w:b/>
-          <w:bCs/>
-        </w:rPr>
-        <w:t xml:space="preserve"> (separate section that replaces the </w:t>
-      </w:r>
-      <w:proofErr w:type="spellStart"/>
-      <w:r>
-        <w:rPr>
-          <w:b/>
-          <w:bCs/>
-        </w:rPr>
-        <w:t>soad</w:t>
-      </w:r>
-      <w:proofErr w:type="spellEnd"/>
-      <w:r>
-        <w:rPr>
-          <w:b/>
-          <w:bCs/>
-        </w:rPr>
-        <w:t xml:space="preserve"> references one)</w:t>
-      </w:r>
-    </w:p>
-    <w:p>
-      <w:r>
+        <w:t>Plot Trivia</w:t>
+      </w:r>
+    </w:p>
+    <w:p>
+      <w:r>
+        <w:lastRenderedPageBreak/>
         <w:t xml:space="preserve">In the opening scene, </w:t>
       </w:r>
       <w:r>
-        <w:t xml:space="preserve">John was originally going to get injured </w:t>
+        <w:t xml:space="preserve">John was originally going to get </w:t>
+      </w:r>
+      <w:r>
+        <w:t>slashed with the knife</w:t>
+      </w:r>
+      <w:r>
+        <w:t xml:space="preserve"> on his upper right arm</w:t>
+      </w:r>
+      <w:r>
+        <w:t xml:space="preserve"> </w:t>
       </w:r>
       <w:r>
         <w:t xml:space="preserve">and not acquire </w:t>
@@ -376,7 +309,19 @@
         <w:t xml:space="preserve"> B</w:t>
       </w:r>
       <w:r>
-        <w:t>ecause of this change, Andy had to resort to his shirt for patching his wounds later on.</w:t>
+        <w:t>ecause of</w:t>
+      </w:r>
+      <w:r>
+        <w:t xml:space="preserve"> improvisational changes</w:t>
+      </w:r>
+      <w:r>
+        <w:t xml:space="preserve">, Andy had to resort to his shirt for </w:t>
+      </w:r>
+      <w:r>
+        <w:t>wrapping</w:t>
+      </w:r>
+      <w:r>
+        <w:t xml:space="preserve"> his wounds later on.</w:t>
       </w:r>
     </w:p>
     <w:p>
@@ -387,21 +332,68 @@
         <w:t>opening</w:t>
       </w:r>
       <w:r>
-        <w:t xml:space="preserve"> scene takes place at night but I have no idea how to convey that in my style.</w:t>
-      </w:r>
-    </w:p>
-    <w:p>
-      <w:r>
-        <w:t>Serj handing Daron his shirt for protection in desperation was improv. Daron was originally supposed to comply and take the jacket.</w:t>
-      </w:r>
-    </w:p>
-    <w:p>
-      <w:r>
-        <w:lastRenderedPageBreak/>
-        <w:t>The Armenian flag tricolor line was borrowed from Shavo’s interview.</w:t>
-      </w:r>
-      <w:r>
-        <w:t xml:space="preserve"> (LINK TIMESTAMP)</w:t>
+        <w:t xml:space="preserve"> scene takes place at night </w:t>
+      </w:r>
+      <w:r>
+        <w:t xml:space="preserve">by the way, </w:t>
+      </w:r>
+      <w:r>
+        <w:t>but I have no idea how to convey that in my style.</w:t>
+      </w:r>
+    </w:p>
+    <w:p>
+      <w:r>
+        <w:t xml:space="preserve">Serj </w:t>
+      </w:r>
+      <w:r>
+        <w:t xml:space="preserve">desperately </w:t>
+      </w:r>
+      <w:r>
+        <w:t>giving his shirt to Daron</w:t>
+      </w:r>
+      <w:r>
+        <w:t xml:space="preserve"> for protection </w:t>
+      </w:r>
+      <w:r>
+        <w:t xml:space="preserve">was </w:t>
+      </w:r>
+      <w:r>
+        <w:t xml:space="preserve">total </w:t>
+      </w:r>
+      <w:r>
+        <w:t>improv</w:t>
+      </w:r>
+      <w:r>
+        <w:t xml:space="preserve">. Daron was originally supposed to </w:t>
+      </w:r>
+      <w:r>
+        <w:t xml:space="preserve">eventually </w:t>
+      </w:r>
+      <w:r>
+        <w:t xml:space="preserve">comply and take </w:t>
+      </w:r>
+      <w:r>
+        <w:t>his</w:t>
+      </w:r>
+      <w:r>
+        <w:t xml:space="preserve"> jacket.</w:t>
+      </w:r>
+    </w:p>
+    <w:p>
+      <w:r>
+        <w:t>Serj’s line about the</w:t>
+      </w:r>
+      <w:r>
+        <w:t xml:space="preserve"> Armenian flag tricolor was borrowed from </w:t>
+      </w:r>
+      <w:r>
+        <w:t>an interview with Shavo</w:t>
+      </w:r>
+      <w:r>
+        <w:t>.</w:t>
+      </w:r>
+      <w:r>
+        <w:t xml:space="preserve"> (LINK)</w:t>
       </w:r>
     </w:p>
     <w:p>
@@ -438,13 +430,19 @@
         <w:t xml:space="preserve"> </w:t>
       </w:r>
       <w:r>
-        <w:t>Also i</w:t>
-      </w:r>
-      <w:r>
-        <w:t xml:space="preserve">f he had recognized them, he also would have been close enough to have </w:t>
-      </w:r>
-      <w:r>
-        <w:t xml:space="preserve">then </w:t>
+        <w:t>Also</w:t>
+      </w:r>
+      <w:r>
+        <w:t>,</w:t>
+      </w:r>
+      <w:r>
+        <w:t xml:space="preserve"> i</w:t>
+      </w:r>
+      <w:r>
+        <w:t>f he had recognized them, he also would have been close enough to have</w:t>
+      </w:r>
+      <w:r>
+        <w:t xml:space="preserve"> </w:t>
       </w:r>
       <w:r>
         <w:t xml:space="preserve">been </w:t>
@@ -454,6 +452,25 @@
       </w:r>
       <w:r>
         <w:t xml:space="preserve"> too. </w:t>
+      </w:r>
+    </w:p>
+    <w:p>
+      <w:r>
+        <w:t xml:space="preserve">Andy getting elbowed and </w:t>
+      </w:r>
+      <w:r>
+        <w:t>kicked</w:t>
+      </w:r>
+      <w:r>
+        <w:t xml:space="preserve"> face-first into the ground were last-minute additions. Poor guy can’t catch a break. </w:t>
+      </w:r>
+      <w:r>
+        <w:t>He also got his first aid kit stolen.</w:t>
+      </w:r>
+    </w:p>
+    <w:p>
+      <w:r>
+        <w:t xml:space="preserve"> </w:t>
       </w:r>
     </w:p>
     <w:p>
@@ -486,6 +503,41 @@
         </w:r>
       </w:hyperlink>
     </w:p>
+    <w:p>
+      <w:hyperlink r:id="rId7" w:history="1">
+        <w:r>
+          <w:rPr>
+            <w:rStyle w:val="Hyperlink"/>
+          </w:rPr>
+          <w:t>https://colors.artyclick.com/color-names-dictionary/color-names/light-cyan-color</w:t>
+        </w:r>
+      </w:hyperlink>
+    </w:p>
+    <w:p/>
+    <w:p>
+      <w:hyperlink r:id="rId8" w:history="1">
+        <w:r>
+          <w:rPr>
+            <w:rStyle w:val="Hyperlink"/>
+          </w:rPr>
+          <w:t>https://www.tankamerica.com/product/tier-1-elite-package/</w:t>
+        </w:r>
+      </w:hyperlink>
+    </w:p>
+    <w:p/>
+    <w:p/>
+    <w:p/>
+    <w:p>
+      <w:hyperlink r:id="rId9" w:history="1">
+        <w:r>
+          <w:rPr>
+            <w:rStyle w:val="Hyperlink"/>
+          </w:rPr>
+          <w:t>https://www.nps.gov/places/000/battleship-bunker-magnetic-method.htm</w:t>
+        </w:r>
+      </w:hyperlink>
+    </w:p>
+    <w:p/>
     <w:p/>
     <w:p/>
     <w:p/>

</xml_diff>

<commit_message>
add about section to word doc and change target trivia first header title
</commit_message>
<xml_diff>
--- a/word-docs/target-about.docx
+++ b/word-docs/target-about.docx
@@ -513,7 +513,6 @@
         </w:r>
       </w:hyperlink>
     </w:p>
-    <w:p/>
     <w:p>
       <w:hyperlink r:id="rId8" w:history="1">
         <w:r>
@@ -524,9 +523,6 @@
         </w:r>
       </w:hyperlink>
     </w:p>
-    <w:p/>
-    <w:p/>
-    <w:p/>
     <w:p>
       <w:hyperlink r:id="rId9" w:history="1">
         <w:r>
@@ -537,6 +533,237 @@
         </w:r>
       </w:hyperlink>
     </w:p>
+    <w:p/>
+    <w:p>
+      <w:r>
+        <w:t>ABOUT PAGE</w:t>
+      </w:r>
+    </w:p>
+    <w:p>
+      <w:r>
+        <w:t>T</w:t>
+      </w:r>
+      <w:r>
+        <w:t xml:space="preserve">arget </w:t>
+      </w:r>
+      <w:r>
+        <w:t>(</w:t>
+      </w:r>
+      <w:r>
+        <w:t>թիրախ</w:t>
+      </w:r>
+      <w:r>
+        <w:t>)</w:t>
+      </w:r>
+      <w:r>
+        <w:t xml:space="preserve"> is </w:t>
+      </w:r>
+      <w:r>
+        <w:t>short</w:t>
+      </w:r>
+      <w:r>
+        <w:t xml:space="preserve"> </w:t>
+      </w:r>
+      <w:r>
+        <w:t xml:space="preserve">System of a Down (SOAD) </w:t>
+      </w:r>
+      <w:r>
+        <w:t xml:space="preserve">comic I spent </w:t>
+      </w:r>
+      <w:r>
+        <w:t>exactly one month</w:t>
+      </w:r>
+      <w:r>
+        <w:t xml:space="preserve"> on from start to finish (</w:t>
+      </w:r>
+      <w:r>
+        <w:t>9.30.24-10.30.24</w:t>
+      </w:r>
+      <w:r>
+        <w:t xml:space="preserve">). This timeline </w:t>
+      </w:r>
+      <w:r>
+        <w:t>includes concept sketches</w:t>
+      </w:r>
+      <w:r>
+        <w:t xml:space="preserve"> of props and outfits</w:t>
+      </w:r>
+      <w:r>
+        <w:t>, story development,</w:t>
+      </w:r>
+      <w:r>
+        <w:t xml:space="preserve"> </w:t>
+      </w:r>
+      <w:r>
+        <w:t>plot and script revisions, drawing and inking</w:t>
+      </w:r>
+      <w:r>
+        <w:t>, and launching this websi</w:t>
+      </w:r>
+      <w:r>
+        <w:t>te</w:t>
+      </w:r>
+      <w:r>
+        <w:t xml:space="preserve">. </w:t>
+      </w:r>
+      <w:r>
+        <w:t xml:space="preserve">My previous </w:t>
+      </w:r>
+      <w:r>
+        <w:t>comic</w:t>
+      </w:r>
+      <w:r>
+        <w:t xml:space="preserve"> Third Eye</w:t>
+      </w:r>
+      <w:r>
+        <w:t xml:space="preserve"> (100+ pages)</w:t>
+      </w:r>
+      <w:r>
+        <w:t xml:space="preserve"> was released</w:t>
+      </w:r>
+      <w:r>
+        <w:t xml:space="preserve"> </w:t>
+      </w:r>
+      <w:r>
+        <w:t>incrementally through Instagram</w:t>
+      </w:r>
+      <w:r>
+        <w:t>, but to</w:t>
+      </w:r>
+      <w:r>
+        <w:t xml:space="preserve"> keep my sanity</w:t>
+      </w:r>
+      <w:r>
+        <w:t xml:space="preserve"> this time round</w:t>
+      </w:r>
+      <w:r>
+        <w:t>, I decided to drop this comic in its</w:t>
+      </w:r>
+      <w:r>
+        <w:t xml:space="preserve"> entirety on 11.1.24</w:t>
+      </w:r>
+      <w:r>
+        <w:t xml:space="preserve"> </w:t>
+      </w:r>
+      <w:r>
+        <w:t xml:space="preserve">featuring </w:t>
+      </w:r>
+      <w:r>
+        <w:t>all</w:t>
+      </w:r>
+      <w:r>
+        <w:t xml:space="preserve"> 40 pages </w:t>
+      </w:r>
+      <w:r>
+        <w:t>across two posts</w:t>
+      </w:r>
+      <w:r>
+        <w:t xml:space="preserve">. </w:t>
+      </w:r>
+      <w:r>
+        <w:t xml:space="preserve">It is a </w:t>
+      </w:r>
+      <w:r>
+        <w:t xml:space="preserve">suspenseful adventurous </w:t>
+      </w:r>
+      <w:r>
+        <w:t xml:space="preserve">story that </w:t>
+      </w:r>
+      <w:r>
+        <w:t xml:space="preserve">was inspired by fellow SOAD artist gent1esatan’s original apocalyptic AU entitled “Toxicity.” I was given permission to build a </w:t>
+      </w:r>
+      <w:r>
+        <w:t xml:space="preserve">brand new story within </w:t>
+      </w:r>
+      <w:r>
+        <w:t xml:space="preserve">this world and use its elements as inspiration. </w:t>
+      </w:r>
+    </w:p>
+    <w:p>
+      <w:r>
+        <w:lastRenderedPageBreak/>
+        <w:t>The conflict of th</w:t>
+      </w:r>
+      <w:r>
+        <w:t>is</w:t>
+      </w:r>
+      <w:r>
+        <w:t xml:space="preserve"> story is mainly driven by the unspoken rules of some deadly game,</w:t>
+      </w:r>
+      <w:r>
+        <w:t xml:space="preserve"> </w:t>
+      </w:r>
+      <w:r>
+        <w:t>secret keeping</w:t>
+      </w:r>
+      <w:r>
+        <w:t xml:space="preserve">, and a </w:t>
+      </w:r>
+      <w:r>
+        <w:t xml:space="preserve">simple </w:t>
+      </w:r>
+      <w:r>
+        <w:t>race against time.</w:t>
+      </w:r>
+      <w:r>
+        <w:t xml:space="preserve"> </w:t>
+      </w:r>
+      <w:r>
+        <w:t xml:space="preserve">Unlike Third Eye, the lore for this universe is simple and thus the main </w:t>
+      </w:r>
+      <w:r>
+        <w:t>premise and first draft of the story</w:t>
+      </w:r>
+      <w:r>
+        <w:t xml:space="preserve"> was developed in a </w:t>
+      </w:r>
+      <w:r>
+        <w:t xml:space="preserve">single </w:t>
+      </w:r>
+      <w:r>
+        <w:t xml:space="preserve">day. </w:t>
+      </w:r>
+      <w:r>
+        <w:t>The final draft of the first chapter</w:t>
+      </w:r>
+      <w:r>
+        <w:t xml:space="preserve"> sits at just over 10,000 words with a </w:t>
+      </w:r>
+      <w:r>
+        <w:t>second</w:t>
+      </w:r>
+      <w:r>
+        <w:t xml:space="preserve"> chapter </w:t>
+      </w:r>
+      <w:r>
+        <w:t>possibly</w:t>
+      </w:r>
+      <w:r>
+        <w:t xml:space="preserve"> in the works</w:t>
+      </w:r>
+      <w:r>
+        <w:t>.</w:t>
+      </w:r>
+      <w:r>
+        <w:t xml:space="preserve"> </w:t>
+      </w:r>
+      <w:r>
+        <w:t xml:space="preserve">Will I make </w:t>
+      </w:r>
+      <w:r>
+        <w:t>more</w:t>
+      </w:r>
+      <w:r>
+        <w:t>? Only time will tell.</w:t>
+      </w:r>
+      <w:r>
+        <w:t xml:space="preserve"> </w:t>
+      </w:r>
+      <w:r>
+        <w:t>Enjoy the story!</w:t>
+      </w:r>
+    </w:p>
+    <w:p/>
     <w:p/>
     <w:p/>
     <w:p/>
@@ -1498,6 +1725,18 @@
       <w:shd w:val="clear" w:color="auto" w:fill="E1DFDD"/>
     </w:rPr>
   </w:style>
+  <w:style w:type="character" w:styleId="FollowedHyperlink">
+    <w:name w:val="FollowedHyperlink"/>
+    <w:basedOn w:val="DefaultParagraphFont"/>
+    <w:uiPriority w:val="99"/>
+    <w:semiHidden/>
+    <w:unhideWhenUsed/>
+    <w:rsid w:val="004F6E8F"/>
+    <w:rPr>
+      <w:color w:val="96607D" w:themeColor="followedHyperlink"/>
+      <w:u w:val="single"/>
+    </w:rPr>
+  </w:style>
 </w:styles>
 </file>
 

</xml_diff>

<commit_message>
add first draft of lore dumping
</commit_message>
<xml_diff>
--- a/word-docs/target-about.docx
+++ b/word-docs/target-about.docx
@@ -761,6 +761,197 @@
       </w:r>
       <w:r>
         <w:t>Enjoy the story!</w:t>
+      </w:r>
+    </w:p>
+    <w:p/>
+    <w:p>
+      <w:r>
+        <w:t>LORE SO FAR</w:t>
+      </w:r>
+    </w:p>
+    <w:p>
+      <w:r>
+        <w:t>NOTE: The following page contains spoilers.</w:t>
+      </w:r>
+    </w:p>
+    <w:p>
+      <w:r>
+        <w:t xml:space="preserve">Because this story is still in development, only a </w:t>
+      </w:r>
+      <w:r>
+        <w:t>very small amount of lore</w:t>
+      </w:r>
+      <w:r>
+        <w:t xml:space="preserve"> has been established so far. There are a series of survival games (similar to Saw or Squid Game) that the players</w:t>
+      </w:r>
+      <w:r>
+        <w:t xml:space="preserve"> in this universe</w:t>
+      </w:r>
+      <w:r>
+        <w:t xml:space="preserve"> are subjected to. Additional hazards</w:t>
+      </w:r>
+      <w:r>
+        <w:t xml:space="preserve"> and traps</w:t>
+      </w:r>
+      <w:r>
+        <w:t xml:space="preserve"> like the blistering heat, scorpions, </w:t>
+      </w:r>
+      <w:r>
+        <w:t xml:space="preserve">poisons, </w:t>
+      </w:r>
+      <w:r>
+        <w:t xml:space="preserve">bombs, </w:t>
+      </w:r>
+      <w:r>
+        <w:t xml:space="preserve">and </w:t>
+      </w:r>
+      <w:r>
+        <w:t xml:space="preserve">land mines </w:t>
+      </w:r>
+      <w:r>
+        <w:t>are s</w:t>
+      </w:r>
+      <w:r>
+        <w:t xml:space="preserve">cattered throughout the wasteland. </w:t>
+      </w:r>
+      <w:r>
+        <w:t>Resources like f</w:t>
+      </w:r>
+      <w:r>
+        <w:t xml:space="preserve">ood, water, </w:t>
+      </w:r>
+      <w:r>
+        <w:t xml:space="preserve">first </w:t>
+      </w:r>
+      <w:r>
+        <w:t xml:space="preserve">aid, </w:t>
+      </w:r>
+      <w:r>
+        <w:t>shelter, and tools</w:t>
+      </w:r>
+      <w:r>
+        <w:t xml:space="preserve"> are </w:t>
+      </w:r>
+      <w:r>
+        <w:t xml:space="preserve">deliberately </w:t>
+      </w:r>
+      <w:r>
+        <w:t xml:space="preserve">scarce. </w:t>
+      </w:r>
+      <w:r>
+        <w:t>Some pl</w:t>
+      </w:r>
+      <w:r>
+        <w:t>ayers may be</w:t>
+      </w:r>
+      <w:r>
+        <w:t xml:space="preserve"> well equipped</w:t>
+      </w:r>
+      <w:r>
+        <w:t xml:space="preserve"> with </w:t>
+      </w:r>
+      <w:r>
+        <w:t>items</w:t>
+      </w:r>
+      <w:r>
+        <w:t xml:space="preserve"> and</w:t>
+      </w:r>
+      <w:r>
+        <w:t xml:space="preserve"> acutely aware o</w:t>
+      </w:r>
+      <w:r>
+        <w:t>f a particular</w:t>
+      </w:r>
+      <w:r>
+        <w:t xml:space="preserve"> game</w:t>
+      </w:r>
+      <w:r>
+        <w:t>’s</w:t>
+      </w:r>
+      <w:r>
+        <w:t xml:space="preserve"> rules </w:t>
+      </w:r>
+      <w:r>
+        <w:t xml:space="preserve">including </w:t>
+      </w:r>
+      <w:r>
+        <w:t>how to win</w:t>
+      </w:r>
+      <w:r>
+        <w:t>,</w:t>
+      </w:r>
+      <w:r>
+        <w:t xml:space="preserve"> or</w:t>
+      </w:r>
+      <w:r>
+        <w:t xml:space="preserve"> be at a complete disadvantage</w:t>
+      </w:r>
+      <w:r>
+        <w:t xml:space="preserve"> </w:t>
+      </w:r>
+      <w:r>
+        <w:t>armed with</w:t>
+      </w:r>
+      <w:r>
+        <w:t xml:space="preserve"> nothing </w:t>
+      </w:r>
+      <w:r>
+        <w:t>and given no</w:t>
+      </w:r>
+      <w:r>
+        <w:t xml:space="preserve"> information at all</w:t>
+      </w:r>
+      <w:r>
+        <w:t>.</w:t>
+      </w:r>
+      <w:r>
+        <w:t xml:space="preserve"> </w:t>
+      </w:r>
+      <w:r>
+        <w:t>Not much is known about who or how the game has been orchestrated</w:t>
+      </w:r>
+      <w:r>
+        <w:t>, but it</w:t>
+      </w:r>
+      <w:r>
+        <w:t xml:space="preserve"> is generally </w:t>
+      </w:r>
+      <w:r>
+        <w:t>advised not to interfere or collaborate with other players</w:t>
+      </w:r>
+      <w:r>
+        <w:t xml:space="preserve"> unless instructed to</w:t>
+      </w:r>
+      <w:r>
+        <w:t xml:space="preserve">… </w:t>
+      </w:r>
+    </w:p>
+    <w:p>
+      <w:r>
+        <w:t>The first game:</w:t>
+      </w:r>
+      <w:r>
+        <w:t xml:space="preserve"> the player must kill their target before their opponent does or the collar around their neck explodes.</w:t>
+      </w:r>
+      <w:r>
+        <w:t xml:space="preserve"> The target</w:t>
+      </w:r>
+      <w:r>
+        <w:t xml:space="preserve"> player</w:t>
+      </w:r>
+      <w:r>
+        <w:t xml:space="preserve"> assigned matches the number tattooed over the left eye. </w:t>
+      </w:r>
+      <w:r>
+        <w:t xml:space="preserve">Once the player kills their target, their collar will release and their opponent’s will detonate. </w:t>
+      </w:r>
+    </w:p>
+    <w:p>
+      <w:r>
+        <w:t>Other than that, that’s all I’ve got</w:t>
+      </w:r>
+      <w:r>
+        <w:t>.</w:t>
       </w:r>
     </w:p>
     <w:p/>

</xml_diff>

<commit_message>
update about section and member descriptions
</commit_message>
<xml_diff>
--- a/word-docs/target-about.docx
+++ b/word-docs/target-about.docx
@@ -20,6 +20,7 @@
       <w:r>
         <w:t xml:space="preserve"> </w:t>
       </w:r>
+      <w:proofErr w:type="spellStart"/>
       <w:r>
         <w:t>t</w:t>
       </w:r>
@@ -29,6 +30,7 @@
       <w:r>
         <w:t>irak</w:t>
       </w:r>
+      <w:proofErr w:type="spellEnd"/>
       <w:r>
         <w:t>’</w:t>
       </w:r>
@@ -38,9 +40,11 @@
       <w:r>
         <w:t>(</w:t>
       </w:r>
+      <w:proofErr w:type="spellStart"/>
       <w:r>
         <w:t>թիրախ</w:t>
       </w:r>
+      <w:proofErr w:type="spellEnd"/>
       <w:r>
         <w:t xml:space="preserve">) </w:t>
       </w:r>
@@ -219,11 +223,16 @@
     </w:p>
     <w:p>
       <w:r>
-        <w:t>I listened to nothing but TOOL while drawing the pages (mainly Fear Inoculum and A</w:t>
+        <w:t xml:space="preserve">I listened to nothing but TOOL while drawing the pages (mainly Fear Inoculum and </w:t>
+      </w:r>
+      <w:proofErr w:type="spellStart"/>
+      <w:r>
+        <w:t>A</w:t>
       </w:r>
       <w:r>
         <w:t>enima</w:t>
       </w:r>
+      <w:proofErr w:type="spellEnd"/>
       <w:r>
         <w:t xml:space="preserve">) and inked to Black Sabbath. </w:t>
       </w:r>
@@ -247,7 +256,15 @@
     </w:p>
     <w:p>
       <w:r>
-        <w:t xml:space="preserve">Halfway through the story, my first 0.3 pen “flatspotted” forcing me to </w:t>
+        <w:t>Halfway through the story, my first 0.3 pen “</w:t>
+      </w:r>
+      <w:proofErr w:type="spellStart"/>
+      <w:r>
+        <w:t>flatspotted</w:t>
+      </w:r>
+      <w:proofErr w:type="spellEnd"/>
+      <w:r>
+        <w:t xml:space="preserve">” forcing me to </w:t>
       </w:r>
       <w:r>
         <w:t>break in a second pen to finish the last 10 pages.</w:t>
@@ -549,9 +566,11 @@
       <w:r>
         <w:t>(</w:t>
       </w:r>
+      <w:proofErr w:type="spellStart"/>
       <w:r>
         <w:t>թիրախ</w:t>
       </w:r>
+      <w:proofErr w:type="spellEnd"/>
       <w:r>
         <w:t>)</w:t>
       </w:r>
@@ -688,16 +707,19 @@
         <w:t>is</w:t>
       </w:r>
       <w:r>
-        <w:t xml:space="preserve"> story is mainly driven by the unspoken rules of some deadly game,</w:t>
-      </w:r>
-      <w:r>
-        <w:t xml:space="preserve"> </w:t>
-      </w:r>
-      <w:r>
-        <w:t>secret keeping</w:t>
-      </w:r>
-      <w:r>
-        <w:t xml:space="preserve">, and a </w:t>
+        <w:t xml:space="preserve"> story is mainly driven by the </w:t>
+      </w:r>
+      <w:r>
+        <w:t>grisly</w:t>
+      </w:r>
+      <w:r>
+        <w:t xml:space="preserve"> tasks within a </w:t>
+      </w:r>
+      <w:r>
+        <w:t>series of deadly games</w:t>
+      </w:r>
+      <w:r>
+        <w:t xml:space="preserve"> and a </w:t>
       </w:r>
       <w:r>
         <w:t xml:space="preserve">simple </w:t>

</xml_diff>